<commit_message>
AAD level resource explained
</commit_message>
<xml_diff>
--- a/Domain-01-IaaS/02-Batch-Services/study-material/Set RBAC to clients.docx
+++ b/Domain-01-IaaS/02-Batch-Services/study-material/Set RBAC to clients.docx
@@ -120,8 +120,6 @@
         </w:rPr>
         <w:t>Register an app</w:t>
       </w:r>
-      <w:bookmarkStart w:id="0" w:name="_GoBack"/>
-      <w:bookmarkEnd w:id="0"/>
     </w:p>
     <w:p>
       <w:pPr>
@@ -509,34 +507,108 @@
     <w:p>
       <w:pPr>
         <w:pStyle w:val="ListParagraph"/>
-        <w:numPr>
-          <w:ilvl w:val="0"/>
-          <w:numId w:val="1"/>
-        </w:numPr>
-        <w:rPr>
-          <w:lang w:val="en-GB"/>
-        </w:rPr>
-      </w:pPr>
-      <w:r>
-        <w:rPr>
-          <w:lang w:val="en-GB"/>
-        </w:rPr>
-        <w:t>Now Click on the Certificates &amp; Secrets and generate a secret copy the secret key this will go in your azure auth file in parameter “key”</w:t>
-      </w:r>
-    </w:p>
-    <w:p>
-      <w:pPr>
-        <w:pStyle w:val="ListParagraph"/>
-        <w:rPr>
-          <w:lang w:val="en-GB"/>
-        </w:rPr>
-      </w:pPr>
-      <w:r>
-        <w:rPr>
-          <w:lang w:val="en-GB"/>
-        </w:rPr>
-        <w:t xml:space="preserve"> </w:t>
-      </w:r>
+        <w:rPr>
+          <w:lang w:val="en-GB"/>
+        </w:rPr>
+      </w:pPr>
+    </w:p>
+    <w:p>
+      <w:pPr>
+        <w:pStyle w:val="ListParagraph"/>
+        <w:rPr>
+          <w:lang w:val="en-GB"/>
+        </w:rPr>
+      </w:pPr>
+    </w:p>
+    <w:p>
+      <w:pPr>
+        <w:pStyle w:val="ListParagraph"/>
+        <w:rPr>
+          <w:lang w:val="en-GB"/>
+        </w:rPr>
+      </w:pPr>
+    </w:p>
+    <w:p>
+      <w:pPr>
+        <w:pStyle w:val="ListParagraph"/>
+        <w:rPr>
+          <w:lang w:val="en-GB"/>
+        </w:rPr>
+      </w:pPr>
+    </w:p>
+    <w:p>
+      <w:pPr>
+        <w:pStyle w:val="ListParagraph"/>
+        <w:rPr>
+          <w:lang w:val="en-GB"/>
+        </w:rPr>
+      </w:pPr>
+    </w:p>
+    <w:p>
+      <w:pPr>
+        <w:pStyle w:val="ListParagraph"/>
+        <w:rPr>
+          <w:lang w:val="en-GB"/>
+        </w:rPr>
+      </w:pPr>
+    </w:p>
+    <w:p>
+      <w:pPr>
+        <w:pStyle w:val="ListParagraph"/>
+        <w:rPr>
+          <w:lang w:val="en-GB"/>
+        </w:rPr>
+      </w:pPr>
+    </w:p>
+    <w:p>
+      <w:pPr>
+        <w:pStyle w:val="ListParagraph"/>
+        <w:rPr>
+          <w:lang w:val="en-GB"/>
+        </w:rPr>
+      </w:pPr>
+    </w:p>
+    <w:p>
+      <w:pPr>
+        <w:pStyle w:val="ListParagraph"/>
+        <w:rPr>
+          <w:lang w:val="en-GB"/>
+        </w:rPr>
+      </w:pPr>
+    </w:p>
+    <w:p>
+      <w:pPr>
+        <w:pStyle w:val="ListParagraph"/>
+        <w:ind w:left="1080"/>
+        <w:rPr>
+          <w:lang w:val="en-GB"/>
+        </w:rPr>
+      </w:pPr>
+    </w:p>
+    <w:p>
+      <w:pPr>
+        <w:pStyle w:val="ListParagraph"/>
+        <w:ind w:left="1080"/>
+        <w:rPr>
+          <w:lang w:val="en-GB"/>
+        </w:rPr>
+      </w:pPr>
+    </w:p>
+    <w:p>
+      <w:pPr>
+        <w:pStyle w:val="ListParagraph"/>
+        <w:rPr>
+          <w:lang w:val="en-GB"/>
+        </w:rPr>
+      </w:pPr>
+    </w:p>
+    <w:p>
+      <w:pPr>
+        <w:pStyle w:val="ListParagraph"/>
+        <w:rPr>
+          <w:lang w:val="en-GB"/>
+        </w:rPr>
+      </w:pPr>
     </w:p>
     <w:p>
       <w:pPr>
@@ -550,7 +622,6 @@
           <w:noProof/>
           <w:lang w:val="en-GB"/>
         </w:rPr>
-        <w:lastRenderedPageBreak/>
         <w:drawing>
           <wp:inline distT="0" distB="0" distL="0" distR="0">
             <wp:extent cx="5941060" cy="3414395"/>
@@ -600,6 +671,257 @@
           </wp:inline>
         </w:drawing>
       </w:r>
+    </w:p>
+    <w:p>
+      <w:pPr>
+        <w:pStyle w:val="ListParagraph"/>
+        <w:numPr>
+          <w:ilvl w:val="0"/>
+          <w:numId w:val="1"/>
+        </w:numPr>
+        <w:rPr>
+          <w:lang w:val="en-GB"/>
+        </w:rPr>
+      </w:pPr>
+      <w:r>
+        <w:rPr>
+          <w:lang w:val="en-GB"/>
+        </w:rPr>
+        <w:t>Now Click on the Certificates &amp; Secrets and generate a secret copy the secret key this will go in your azure auth file in parameter “key”</w:t>
+      </w:r>
+    </w:p>
+    <w:p>
+      <w:pPr>
+        <w:ind w:left="360"/>
+        <w:rPr>
+          <w:lang w:val="en-GB"/>
+        </w:rPr>
+      </w:pPr>
+    </w:p>
+    <w:p>
+      <w:pPr>
+        <w:pStyle w:val="ListParagraph"/>
+        <w:rPr>
+          <w:lang w:val="en-GB"/>
+        </w:rPr>
+      </w:pPr>
+    </w:p>
+    <w:p>
+      <w:pPr>
+        <w:rPr>
+          <w:lang w:val="en-GB"/>
+        </w:rPr>
+      </w:pPr>
+      <w:r>
+        <w:rPr>
+          <w:lang w:val="en-GB"/>
+        </w:rPr>
+        <w:br w:type="page"/>
+      </w:r>
+    </w:p>
+    <w:p>
+      <w:pPr>
+        <w:pStyle w:val="ListParagraph"/>
+        <w:rPr>
+          <w:lang w:val="en-GB"/>
+        </w:rPr>
+      </w:pPr>
+      <w:r>
+        <w:rPr>
+          <w:lang w:val="en-GB"/>
+        </w:rPr>
+        <w:lastRenderedPageBreak/>
+        <w:t>For Creating all the resources from your java client you have to follow below steps:</w:t>
+      </w:r>
+    </w:p>
+    <w:p>
+      <w:pPr>
+        <w:pStyle w:val="ListParagraph"/>
+        <w:rPr>
+          <w:lang w:val="en-GB"/>
+        </w:rPr>
+      </w:pPr>
+    </w:p>
+    <w:p>
+      <w:pPr>
+        <w:pStyle w:val="ListParagraph"/>
+        <w:numPr>
+          <w:ilvl w:val="0"/>
+          <w:numId w:val="4"/>
+        </w:numPr>
+        <w:rPr>
+          <w:lang w:val="en-GB"/>
+        </w:rPr>
+      </w:pPr>
+      <w:bookmarkStart w:id="0" w:name="_GoBack"/>
+      <w:r>
+        <w:rPr>
+          <w:lang w:val="en-GB"/>
+        </w:rPr>
+        <w:t>GO to your Azure Active Directory</w:t>
+      </w:r>
+    </w:p>
+    <w:p>
+      <w:pPr>
+        <w:pStyle w:val="ListParagraph"/>
+        <w:numPr>
+          <w:ilvl w:val="0"/>
+          <w:numId w:val="4"/>
+        </w:numPr>
+        <w:rPr>
+          <w:lang w:val="en-GB"/>
+        </w:rPr>
+      </w:pPr>
+      <w:r>
+        <w:rPr>
+          <w:lang w:val="en-GB"/>
+        </w:rPr>
+        <w:t>Click on Groups</w:t>
+      </w:r>
+    </w:p>
+    <w:p>
+      <w:pPr>
+        <w:pStyle w:val="ListParagraph"/>
+        <w:numPr>
+          <w:ilvl w:val="0"/>
+          <w:numId w:val="4"/>
+        </w:numPr>
+        <w:rPr>
+          <w:lang w:val="en-GB"/>
+        </w:rPr>
+      </w:pPr>
+      <w:r>
+        <w:rPr>
+          <w:lang w:val="en-GB"/>
+        </w:rPr>
+        <w:t>Click “+ New Group”</w:t>
+      </w:r>
+    </w:p>
+    <w:p>
+      <w:pPr>
+        <w:pStyle w:val="ListParagraph"/>
+        <w:numPr>
+          <w:ilvl w:val="0"/>
+          <w:numId w:val="4"/>
+        </w:numPr>
+        <w:rPr>
+          <w:lang w:val="en-GB"/>
+        </w:rPr>
+      </w:pPr>
+      <w:r>
+        <w:rPr>
+          <w:lang w:val="en-GB"/>
+        </w:rPr>
+        <w:t>Select the group type “Security”</w:t>
+      </w:r>
+    </w:p>
+    <w:p>
+      <w:pPr>
+        <w:pStyle w:val="ListParagraph"/>
+        <w:numPr>
+          <w:ilvl w:val="0"/>
+          <w:numId w:val="4"/>
+        </w:numPr>
+        <w:rPr>
+          <w:lang w:val="en-GB"/>
+        </w:rPr>
+      </w:pPr>
+      <w:r>
+        <w:rPr>
+          <w:lang w:val="en-GB"/>
+        </w:rPr>
+        <w:t>Enter group name (any name you want)</w:t>
+      </w:r>
+    </w:p>
+    <w:p>
+      <w:pPr>
+        <w:pStyle w:val="ListParagraph"/>
+        <w:numPr>
+          <w:ilvl w:val="0"/>
+          <w:numId w:val="4"/>
+        </w:numPr>
+        <w:rPr>
+          <w:lang w:val="en-GB"/>
+        </w:rPr>
+      </w:pPr>
+      <w:r>
+        <w:rPr>
+          <w:lang w:val="en-GB"/>
+        </w:rPr>
+        <w:t>Select Membership type “Assigned”</w:t>
+      </w:r>
+    </w:p>
+    <w:p>
+      <w:pPr>
+        <w:pStyle w:val="ListParagraph"/>
+        <w:numPr>
+          <w:ilvl w:val="0"/>
+          <w:numId w:val="4"/>
+        </w:numPr>
+        <w:rPr>
+          <w:lang w:val="en-GB"/>
+        </w:rPr>
+      </w:pPr>
+      <w:r>
+        <w:rPr>
+          <w:lang w:val="en-GB"/>
+        </w:rPr>
+        <w:t>In the owner select the owner of the application</w:t>
+      </w:r>
+    </w:p>
+    <w:p>
+      <w:pPr>
+        <w:pStyle w:val="ListParagraph"/>
+        <w:numPr>
+          <w:ilvl w:val="0"/>
+          <w:numId w:val="4"/>
+        </w:numPr>
+        <w:rPr>
+          <w:lang w:val="en-GB"/>
+        </w:rPr>
+      </w:pPr>
+      <w:r>
+        <w:rPr>
+          <w:lang w:val="en-GB"/>
+        </w:rPr>
+        <w:t>In the members select the application that you created/registered in the active directory.</w:t>
+      </w:r>
+    </w:p>
+    <w:p>
+      <w:pPr>
+        <w:pStyle w:val="ListParagraph"/>
+        <w:numPr>
+          <w:ilvl w:val="0"/>
+          <w:numId w:val="4"/>
+        </w:numPr>
+        <w:rPr>
+          <w:lang w:val="en-GB"/>
+        </w:rPr>
+      </w:pPr>
+      <w:r>
+        <w:rPr>
+          <w:lang w:val="en-GB"/>
+        </w:rPr>
+        <w:t>Now you are able to create your resources directly from your java client.</w:t>
+      </w:r>
+    </w:p>
+    <w:bookmarkEnd w:id="0"/>
+    <w:p>
+      <w:pPr>
+        <w:pStyle w:val="ListParagraph"/>
+        <w:ind w:left="1080"/>
+        <w:rPr>
+          <w:lang w:val="en-GB"/>
+        </w:rPr>
+      </w:pPr>
+    </w:p>
+    <w:p>
+      <w:pPr>
+        <w:ind w:left="360"/>
+        <w:rPr>
+          <w:lang w:val="en-GB"/>
+        </w:rPr>
+      </w:pPr>
     </w:p>
     <w:p>
       <w:pPr>
@@ -820,8 +1142,284 @@
       </w:pPr>
     </w:lvl>
   </w:abstractNum>
+  <w:abstractNum w:abstractNumId="1" w15:restartNumberingAfterBreak="0">
+    <w:nsid w:val="1FF816B3"/>
+    <w:multiLevelType w:val="hybridMultilevel"/>
+    <w:tmpl w:val="24448868"/>
+    <w:lvl w:ilvl="0" w:tplc="239C732E">
+      <w:start w:val="1"/>
+      <w:numFmt w:val="decimal"/>
+      <w:lvlText w:val="%1."/>
+      <w:lvlJc w:val="left"/>
+      <w:pPr>
+        <w:ind w:left="1080" w:hanging="360"/>
+      </w:pPr>
+      <w:rPr>
+        <w:rFonts w:hint="default"/>
+      </w:rPr>
+    </w:lvl>
+    <w:lvl w:ilvl="1" w:tplc="04090019">
+      <w:start w:val="1"/>
+      <w:numFmt w:val="lowerLetter"/>
+      <w:lvlText w:val="%2."/>
+      <w:lvlJc w:val="left"/>
+      <w:pPr>
+        <w:ind w:left="1800" w:hanging="360"/>
+      </w:pPr>
+    </w:lvl>
+    <w:lvl w:ilvl="2" w:tplc="0409001B" w:tentative="1">
+      <w:start w:val="1"/>
+      <w:numFmt w:val="lowerRoman"/>
+      <w:lvlText w:val="%3."/>
+      <w:lvlJc w:val="right"/>
+      <w:pPr>
+        <w:ind w:left="2520" w:hanging="180"/>
+      </w:pPr>
+    </w:lvl>
+    <w:lvl w:ilvl="3" w:tplc="0409000F" w:tentative="1">
+      <w:start w:val="1"/>
+      <w:numFmt w:val="decimal"/>
+      <w:lvlText w:val="%4."/>
+      <w:lvlJc w:val="left"/>
+      <w:pPr>
+        <w:ind w:left="3240" w:hanging="360"/>
+      </w:pPr>
+    </w:lvl>
+    <w:lvl w:ilvl="4" w:tplc="04090019" w:tentative="1">
+      <w:start w:val="1"/>
+      <w:numFmt w:val="lowerLetter"/>
+      <w:lvlText w:val="%5."/>
+      <w:lvlJc w:val="left"/>
+      <w:pPr>
+        <w:ind w:left="3960" w:hanging="360"/>
+      </w:pPr>
+    </w:lvl>
+    <w:lvl w:ilvl="5" w:tplc="0409001B" w:tentative="1">
+      <w:start w:val="1"/>
+      <w:numFmt w:val="lowerRoman"/>
+      <w:lvlText w:val="%6."/>
+      <w:lvlJc w:val="right"/>
+      <w:pPr>
+        <w:ind w:left="4680" w:hanging="180"/>
+      </w:pPr>
+    </w:lvl>
+    <w:lvl w:ilvl="6" w:tplc="0409000F" w:tentative="1">
+      <w:start w:val="1"/>
+      <w:numFmt w:val="decimal"/>
+      <w:lvlText w:val="%7."/>
+      <w:lvlJc w:val="left"/>
+      <w:pPr>
+        <w:ind w:left="5400" w:hanging="360"/>
+      </w:pPr>
+    </w:lvl>
+    <w:lvl w:ilvl="7" w:tplc="04090019" w:tentative="1">
+      <w:start w:val="1"/>
+      <w:numFmt w:val="lowerLetter"/>
+      <w:lvlText w:val="%8."/>
+      <w:lvlJc w:val="left"/>
+      <w:pPr>
+        <w:ind w:left="6120" w:hanging="360"/>
+      </w:pPr>
+    </w:lvl>
+    <w:lvl w:ilvl="8" w:tplc="0409001B" w:tentative="1">
+      <w:start w:val="1"/>
+      <w:numFmt w:val="lowerRoman"/>
+      <w:lvlText w:val="%9."/>
+      <w:lvlJc w:val="right"/>
+      <w:pPr>
+        <w:ind w:left="6840" w:hanging="180"/>
+      </w:pPr>
+    </w:lvl>
+  </w:abstractNum>
+  <w:abstractNum w:abstractNumId="2" w15:restartNumberingAfterBreak="0">
+    <w:nsid w:val="24AF01B5"/>
+    <w:multiLevelType w:val="hybridMultilevel"/>
+    <w:tmpl w:val="61E29462"/>
+    <w:lvl w:ilvl="0" w:tplc="95847C4E">
+      <w:start w:val="1"/>
+      <w:numFmt w:val="decimal"/>
+      <w:lvlText w:val="%1."/>
+      <w:lvlJc w:val="left"/>
+      <w:pPr>
+        <w:ind w:left="360" w:hanging="360"/>
+      </w:pPr>
+      <w:rPr>
+        <w:rFonts w:hint="default"/>
+      </w:rPr>
+    </w:lvl>
+    <w:lvl w:ilvl="1" w:tplc="04090019" w:tentative="1">
+      <w:start w:val="1"/>
+      <w:numFmt w:val="lowerLetter"/>
+      <w:lvlText w:val="%2."/>
+      <w:lvlJc w:val="left"/>
+      <w:pPr>
+        <w:ind w:left="1080" w:hanging="360"/>
+      </w:pPr>
+    </w:lvl>
+    <w:lvl w:ilvl="2" w:tplc="0409001B" w:tentative="1">
+      <w:start w:val="1"/>
+      <w:numFmt w:val="lowerRoman"/>
+      <w:lvlText w:val="%3."/>
+      <w:lvlJc w:val="right"/>
+      <w:pPr>
+        <w:ind w:left="1800" w:hanging="180"/>
+      </w:pPr>
+    </w:lvl>
+    <w:lvl w:ilvl="3" w:tplc="0409000F" w:tentative="1">
+      <w:start w:val="1"/>
+      <w:numFmt w:val="decimal"/>
+      <w:lvlText w:val="%4."/>
+      <w:lvlJc w:val="left"/>
+      <w:pPr>
+        <w:ind w:left="2520" w:hanging="360"/>
+      </w:pPr>
+    </w:lvl>
+    <w:lvl w:ilvl="4" w:tplc="04090019" w:tentative="1">
+      <w:start w:val="1"/>
+      <w:numFmt w:val="lowerLetter"/>
+      <w:lvlText w:val="%5."/>
+      <w:lvlJc w:val="left"/>
+      <w:pPr>
+        <w:ind w:left="3240" w:hanging="360"/>
+      </w:pPr>
+    </w:lvl>
+    <w:lvl w:ilvl="5" w:tplc="0409001B" w:tentative="1">
+      <w:start w:val="1"/>
+      <w:numFmt w:val="lowerRoman"/>
+      <w:lvlText w:val="%6."/>
+      <w:lvlJc w:val="right"/>
+      <w:pPr>
+        <w:ind w:left="3960" w:hanging="180"/>
+      </w:pPr>
+    </w:lvl>
+    <w:lvl w:ilvl="6" w:tplc="0409000F" w:tentative="1">
+      <w:start w:val="1"/>
+      <w:numFmt w:val="decimal"/>
+      <w:lvlText w:val="%7."/>
+      <w:lvlJc w:val="left"/>
+      <w:pPr>
+        <w:ind w:left="4680" w:hanging="360"/>
+      </w:pPr>
+    </w:lvl>
+    <w:lvl w:ilvl="7" w:tplc="04090019" w:tentative="1">
+      <w:start w:val="1"/>
+      <w:numFmt w:val="lowerLetter"/>
+      <w:lvlText w:val="%8."/>
+      <w:lvlJc w:val="left"/>
+      <w:pPr>
+        <w:ind w:left="5400" w:hanging="360"/>
+      </w:pPr>
+    </w:lvl>
+    <w:lvl w:ilvl="8" w:tplc="0409001B" w:tentative="1">
+      <w:start w:val="1"/>
+      <w:numFmt w:val="lowerRoman"/>
+      <w:lvlText w:val="%9."/>
+      <w:lvlJc w:val="right"/>
+      <w:pPr>
+        <w:ind w:left="6120" w:hanging="180"/>
+      </w:pPr>
+    </w:lvl>
+  </w:abstractNum>
+  <w:abstractNum w:abstractNumId="3" w15:restartNumberingAfterBreak="0">
+    <w:nsid w:val="62D8448C"/>
+    <w:multiLevelType w:val="hybridMultilevel"/>
+    <w:tmpl w:val="894A82CE"/>
+    <w:lvl w:ilvl="0" w:tplc="0409000F">
+      <w:start w:val="1"/>
+      <w:numFmt w:val="decimal"/>
+      <w:lvlText w:val="%1."/>
+      <w:lvlJc w:val="left"/>
+      <w:pPr>
+        <w:ind w:left="720" w:hanging="360"/>
+      </w:pPr>
+      <w:rPr>
+        <w:rFonts w:hint="default"/>
+      </w:rPr>
+    </w:lvl>
+    <w:lvl w:ilvl="1" w:tplc="04090019" w:tentative="1">
+      <w:start w:val="1"/>
+      <w:numFmt w:val="lowerLetter"/>
+      <w:lvlText w:val="%2."/>
+      <w:lvlJc w:val="left"/>
+      <w:pPr>
+        <w:ind w:left="1440" w:hanging="360"/>
+      </w:pPr>
+    </w:lvl>
+    <w:lvl w:ilvl="2" w:tplc="0409001B" w:tentative="1">
+      <w:start w:val="1"/>
+      <w:numFmt w:val="lowerRoman"/>
+      <w:lvlText w:val="%3."/>
+      <w:lvlJc w:val="right"/>
+      <w:pPr>
+        <w:ind w:left="2160" w:hanging="180"/>
+      </w:pPr>
+    </w:lvl>
+    <w:lvl w:ilvl="3" w:tplc="0409000F" w:tentative="1">
+      <w:start w:val="1"/>
+      <w:numFmt w:val="decimal"/>
+      <w:lvlText w:val="%4."/>
+      <w:lvlJc w:val="left"/>
+      <w:pPr>
+        <w:ind w:left="2880" w:hanging="360"/>
+      </w:pPr>
+    </w:lvl>
+    <w:lvl w:ilvl="4" w:tplc="04090019" w:tentative="1">
+      <w:start w:val="1"/>
+      <w:numFmt w:val="lowerLetter"/>
+      <w:lvlText w:val="%5."/>
+      <w:lvlJc w:val="left"/>
+      <w:pPr>
+        <w:ind w:left="3600" w:hanging="360"/>
+      </w:pPr>
+    </w:lvl>
+    <w:lvl w:ilvl="5" w:tplc="0409001B" w:tentative="1">
+      <w:start w:val="1"/>
+      <w:numFmt w:val="lowerRoman"/>
+      <w:lvlText w:val="%6."/>
+      <w:lvlJc w:val="right"/>
+      <w:pPr>
+        <w:ind w:left="4320" w:hanging="180"/>
+      </w:pPr>
+    </w:lvl>
+    <w:lvl w:ilvl="6" w:tplc="0409000F" w:tentative="1">
+      <w:start w:val="1"/>
+      <w:numFmt w:val="decimal"/>
+      <w:lvlText w:val="%7."/>
+      <w:lvlJc w:val="left"/>
+      <w:pPr>
+        <w:ind w:left="5040" w:hanging="360"/>
+      </w:pPr>
+    </w:lvl>
+    <w:lvl w:ilvl="7" w:tplc="04090019" w:tentative="1">
+      <w:start w:val="1"/>
+      <w:numFmt w:val="lowerLetter"/>
+      <w:lvlText w:val="%8."/>
+      <w:lvlJc w:val="left"/>
+      <w:pPr>
+        <w:ind w:left="5760" w:hanging="360"/>
+      </w:pPr>
+    </w:lvl>
+    <w:lvl w:ilvl="8" w:tplc="0409001B" w:tentative="1">
+      <w:start w:val="1"/>
+      <w:numFmt w:val="lowerRoman"/>
+      <w:lvlText w:val="%9."/>
+      <w:lvlJc w:val="right"/>
+      <w:pPr>
+        <w:ind w:left="6480" w:hanging="180"/>
+      </w:pPr>
+    </w:lvl>
+  </w:abstractNum>
   <w:num w:numId="1">
     <w:abstractNumId w:val="0"/>
+  </w:num>
+  <w:num w:numId="2">
+    <w:abstractNumId w:val="2"/>
+  </w:num>
+  <w:num w:numId="3">
+    <w:abstractNumId w:val="3"/>
+  </w:num>
+  <w:num w:numId="4">
+    <w:abstractNumId w:val="1"/>
   </w:num>
 </w:numbering>
 </file>

</xml_diff>